<commit_message>
fixed errors in find and added more doc
</commit_message>
<xml_diff>
--- a/Dylan_Galea_84296M_Documentation.docx
+++ b/Dylan_Galea_84296M_Documentation.docx
@@ -7218,7 +7218,7 @@
           </mc:Choice>
           <mc:Fallback>
             <w:pict>
-              <v:line w14:anchorId="75DDF5CA" id="Straight Connector 17" o:spid="_x0000_s1026" style="position:absolute;z-index:251666432;visibility:visible;mso-wrap-style:square;mso-wrap-distance-left:9pt;mso-wrap-distance-top:0;mso-wrap-distance-right:9pt;mso-wrap-distance-bottom:0;mso-position-horizontal:absolute;mso-position-horizontal-relative:text;mso-position-vertical:absolute;mso-position-vertical-relative:text" from="207.75pt,4.85pt" to="207.75pt,49.85pt" o:gfxdata="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" strokecolor="#0097ae [3044]"/>
+              <v:line w14:anchorId="049545A6" id="Straight Connector 17" o:spid="_x0000_s1026" style="position:absolute;z-index:251666432;visibility:visible;mso-wrap-style:square;mso-wrap-distance-left:9pt;mso-wrap-distance-top:0;mso-wrap-distance-right:9pt;mso-wrap-distance-bottom:0;mso-position-horizontal:absolute;mso-position-horizontal-relative:text;mso-position-vertical:absolute;mso-position-vertical-relative:text" from="207.75pt,4.85pt" to="207.75pt,49.85pt" o:gfxdata="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" strokecolor="#0097ae [3044]"/>
             </w:pict>
           </mc:Fallback>
         </mc:AlternateContent>
@@ -7426,7 +7426,7 @@
           </mc:Choice>
           <mc:Fallback>
             <w:pict>
-              <v:line w14:anchorId="1CAFD295" id="Straight Connector 18" o:spid="_x0000_s1026" style="position:absolute;z-index:251667456;visibility:visible;mso-wrap-style:square;mso-wrap-distance-left:9pt;mso-wrap-distance-top:0;mso-wrap-distance-right:9pt;mso-wrap-distance-bottom:0;mso-position-horizontal:absolute;mso-position-horizontal-relative:text;mso-position-vertical:absolute;mso-position-vertical-relative:text" from="207.75pt,5.5pt" to="207.75pt,37.75pt" o:gfxdata="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" strokecolor="#0097ae [3044]"/>
+              <v:line w14:anchorId="0470E56E" id="Straight Connector 18" o:spid="_x0000_s1026" style="position:absolute;z-index:251667456;visibility:visible;mso-wrap-style:square;mso-wrap-distance-left:9pt;mso-wrap-distance-top:0;mso-wrap-distance-right:9pt;mso-wrap-distance-bottom:0;mso-position-horizontal:absolute;mso-position-horizontal-relative:text;mso-position-vertical:absolute;mso-position-vertical-relative:text" from="207.75pt,5.5pt" to="207.75pt,37.75pt" o:gfxdata="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" strokecolor="#0097ae [3044]"/>
             </w:pict>
           </mc:Fallback>
         </mc:AlternateContent>
@@ -7497,7 +7497,7 @@
           </mc:Choice>
           <mc:Fallback>
             <w:pict>
-              <v:line w14:anchorId="5B718502" id="Straight Connector 27" o:spid="_x0000_s1026" style="position:absolute;z-index:251675648;visibility:visible;mso-wrap-style:square;mso-wrap-distance-left:9pt;mso-wrap-distance-top:0;mso-wrap-distance-right:9pt;mso-wrap-distance-bottom:0;mso-position-horizontal:absolute;mso-position-horizontal-relative:text;mso-position-vertical:absolute;mso-position-vertical-relative:text" from="441.75pt,15.2pt" to="443.25pt,60.95pt" o:gfxdata="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" strokecolor="#0097ae [3044]"/>
+              <v:line w14:anchorId="1D63C534" id="Straight Connector 27" o:spid="_x0000_s1026" style="position:absolute;z-index:251675648;visibility:visible;mso-wrap-style:square;mso-wrap-distance-left:9pt;mso-wrap-distance-top:0;mso-wrap-distance-right:9pt;mso-wrap-distance-bottom:0;mso-position-horizontal:absolute;mso-position-horizontal-relative:text;mso-position-vertical:absolute;mso-position-vertical-relative:text" from="441.75pt,15.2pt" to="443.25pt,60.95pt" o:gfxdata="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" strokecolor="#0097ae [3044]"/>
             </w:pict>
           </mc:Fallback>
         </mc:AlternateContent>
@@ -7560,7 +7560,7 @@
           </mc:Choice>
           <mc:Fallback>
             <w:pict>
-              <v:line w14:anchorId="5A347956" id="Straight Connector 26" o:spid="_x0000_s1026" style="position:absolute;z-index:251674624;visibility:visible;mso-wrap-style:square;mso-wrap-distance-left:9pt;mso-wrap-distance-top:0;mso-wrap-distance-right:9pt;mso-wrap-distance-bottom:0;mso-position-horizontal:absolute;mso-position-horizontal-relative:text;mso-position-vertical:absolute;mso-position-vertical-relative:text" from="350.25pt,15.2pt" to="351pt,61.7pt" o:gfxdata="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" strokecolor="#0097ae [3044]"/>
+              <v:line w14:anchorId="1A4681E9" id="Straight Connector 26" o:spid="_x0000_s1026" style="position:absolute;z-index:251674624;visibility:visible;mso-wrap-style:square;mso-wrap-distance-left:9pt;mso-wrap-distance-top:0;mso-wrap-distance-right:9pt;mso-wrap-distance-bottom:0;mso-position-horizontal:absolute;mso-position-horizontal-relative:text;mso-position-vertical:absolute;mso-position-vertical-relative:text" from="350.25pt,15.2pt" to="351pt,61.7pt" o:gfxdata="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" strokecolor="#0097ae [3044]"/>
             </w:pict>
           </mc:Fallback>
         </mc:AlternateContent>
@@ -7623,7 +7623,7 @@
           </mc:Choice>
           <mc:Fallback>
             <w:pict>
-              <v:line w14:anchorId="31EDEA64" id="Straight Connector 25" o:spid="_x0000_s1026" style="position:absolute;z-index:251673600;visibility:visible;mso-wrap-style:square;mso-wrap-distance-left:9pt;mso-wrap-distance-top:0;mso-wrap-distance-right:9pt;mso-wrap-distance-bottom:0;mso-position-horizontal:absolute;mso-position-horizontal-relative:text;mso-position-vertical:absolute;mso-position-vertical-relative:text" from="263.25pt,15.2pt" to="264pt,60.95pt" o:gfxdata="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" strokecolor="#0097ae [3044]"/>
+              <v:line w14:anchorId="21B9BAA1" id="Straight Connector 25" o:spid="_x0000_s1026" style="position:absolute;z-index:251673600;visibility:visible;mso-wrap-style:square;mso-wrap-distance-left:9pt;mso-wrap-distance-top:0;mso-wrap-distance-right:9pt;mso-wrap-distance-bottom:0;mso-position-horizontal:absolute;mso-position-horizontal-relative:text;mso-position-vertical:absolute;mso-position-vertical-relative:text" from="263.25pt,15.2pt" to="264pt,60.95pt" o:gfxdata="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" strokecolor="#0097ae [3044]"/>
             </w:pict>
           </mc:Fallback>
         </mc:AlternateContent>
@@ -7686,7 +7686,7 @@
           </mc:Choice>
           <mc:Fallback>
             <w:pict>
-              <v:line w14:anchorId="6666C55F" id="Straight Connector 24" o:spid="_x0000_s1026" style="position:absolute;z-index:251672576;visibility:visible;mso-wrap-style:square;mso-wrap-distance-left:9pt;mso-wrap-distance-top:0;mso-wrap-distance-right:9pt;mso-wrap-distance-bottom:0;mso-position-horizontal:absolute;mso-position-horizontal-relative:text;mso-position-vertical:absolute;mso-position-vertical-relative:text" from="159.75pt,14.45pt" to="160.5pt,61.7pt" o:gfxdata="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" strokecolor="#0097ae [3044]"/>
+              <v:line w14:anchorId="48C57830" id="Straight Connector 24" o:spid="_x0000_s1026" style="position:absolute;z-index:251672576;visibility:visible;mso-wrap-style:square;mso-wrap-distance-left:9pt;mso-wrap-distance-top:0;mso-wrap-distance-right:9pt;mso-wrap-distance-bottom:0;mso-position-horizontal:absolute;mso-position-horizontal-relative:text;mso-position-vertical:absolute;mso-position-vertical-relative:text" from="159.75pt,14.45pt" to="160.5pt,61.7pt" o:gfxdata="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" strokecolor="#0097ae [3044]"/>
             </w:pict>
           </mc:Fallback>
         </mc:AlternateContent>
@@ -7749,7 +7749,7 @@
           </mc:Choice>
           <mc:Fallback>
             <w:pict>
-              <v:line w14:anchorId="6C1BE483" id="Straight Connector 23" o:spid="_x0000_s1026" style="position:absolute;z-index:251671552;visibility:visible;mso-wrap-style:square;mso-wrap-distance-left:9pt;mso-wrap-distance-top:0;mso-wrap-distance-right:9pt;mso-wrap-distance-bottom:0;mso-position-horizontal:absolute;mso-position-horizontal-relative:text;mso-position-vertical:absolute;mso-position-vertical-relative:text" from="66pt,13.7pt" to="66pt,57.2pt" o:gfxdata="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" strokecolor="#0097ae [3044]"/>
+              <v:line w14:anchorId="53801CAB" id="Straight Connector 23" o:spid="_x0000_s1026" style="position:absolute;z-index:251671552;visibility:visible;mso-wrap-style:square;mso-wrap-distance-left:9pt;mso-wrap-distance-top:0;mso-wrap-distance-right:9pt;mso-wrap-distance-bottom:0;mso-position-horizontal:absolute;mso-position-horizontal-relative:text;mso-position-vertical:absolute;mso-position-vertical-relative:text" from="66pt,13.7pt" to="66pt,57.2pt" o:gfxdata="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" strokecolor="#0097ae [3044]"/>
             </w:pict>
           </mc:Fallback>
         </mc:AlternateContent>
@@ -7812,7 +7812,7 @@
           </mc:Choice>
           <mc:Fallback>
             <w:pict>
-              <v:line w14:anchorId="0AE15403" id="Straight Connector 21" o:spid="_x0000_s1026" style="position:absolute;z-index:251670528;visibility:visible;mso-wrap-style:square;mso-wrap-distance-left:9pt;mso-wrap-distance-top:0;mso-wrap-distance-right:9pt;mso-wrap-distance-bottom:0;mso-position-horizontal:absolute;mso-position-horizontal-relative:text;mso-position-vertical:absolute;mso-position-vertical-relative:text" from="-21pt,12.95pt" to="-21pt,57.95pt" o:gfxdata="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" strokecolor="#0097ae [3044]"/>
+              <v:line w14:anchorId="26EB20EB" id="Straight Connector 21" o:spid="_x0000_s1026" style="position:absolute;z-index:251670528;visibility:visible;mso-wrap-style:square;mso-wrap-distance-left:9pt;mso-wrap-distance-top:0;mso-wrap-distance-right:9pt;mso-wrap-distance-bottom:0;mso-position-horizontal:absolute;mso-position-horizontal-relative:text;mso-position-vertical:absolute;mso-position-vertical-relative:text" from="-21pt,12.95pt" to="-21pt,57.95pt" o:gfxdata="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" strokecolor="#0097ae [3044]"/>
             </w:pict>
           </mc:Fallback>
         </mc:AlternateContent>
@@ -7875,7 +7875,7 @@
           </mc:Choice>
           <mc:Fallback>
             <w:pict>
-              <v:line w14:anchorId="1756E9AD" id="Straight Connector 20" o:spid="_x0000_s1026" style="position:absolute;z-index:251669504;visibility:visible;mso-wrap-style:square;mso-wrap-distance-left:9pt;mso-wrap-distance-top:0;mso-wrap-distance-right:9pt;mso-wrap-distance-bottom:0;mso-position-horizontal:absolute;mso-position-horizontal-relative:text;mso-position-vertical:absolute;mso-position-vertical-relative:text" from="209.25pt,13.7pt" to="441.75pt,13.7pt" o:gfxdata="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" strokecolor="#0097ae [3044]"/>
+              <v:line w14:anchorId="5A17178E" id="Straight Connector 20" o:spid="_x0000_s1026" style="position:absolute;z-index:251669504;visibility:visible;mso-wrap-style:square;mso-wrap-distance-left:9pt;mso-wrap-distance-top:0;mso-wrap-distance-right:9pt;mso-wrap-distance-bottom:0;mso-position-horizontal:absolute;mso-position-horizontal-relative:text;mso-position-vertical:absolute;mso-position-vertical-relative:text" from="209.25pt,13.7pt" to="441.75pt,13.7pt" o:gfxdata="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" strokecolor="#0097ae [3044]"/>
             </w:pict>
           </mc:Fallback>
         </mc:AlternateContent>
@@ -7938,7 +7938,7 @@
           </mc:Choice>
           <mc:Fallback>
             <w:pict>
-              <v:line w14:anchorId="4DFB9FCA" id="Straight Connector 19" o:spid="_x0000_s1026" style="position:absolute;flip:x y;z-index:251668480;visibility:visible;mso-wrap-style:square;mso-wrap-distance-left:9pt;mso-wrap-distance-top:0;mso-wrap-distance-right:9pt;mso-wrap-distance-bottom:0;mso-position-horizontal:absolute;mso-position-horizontal-relative:text;mso-position-vertical:absolute;mso-position-vertical-relative:text" from="-23.25pt,12.2pt" to="207.75pt,13.7pt" o:gfxdata="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" strokecolor="#0097ae [3044]"/>
+              <v:line w14:anchorId="0C6D8DF5" id="Straight Connector 19" o:spid="_x0000_s1026" style="position:absolute;flip:x y;z-index:251668480;visibility:visible;mso-wrap-style:square;mso-wrap-distance-left:9pt;mso-wrap-distance-top:0;mso-wrap-distance-right:9pt;mso-wrap-distance-bottom:0;mso-position-horizontal:absolute;mso-position-horizontal-relative:text;mso-position-vertical:absolute;mso-position-vertical-relative:text" from="-23.25pt,12.2pt" to="207.75pt,13.7pt" o:gfxdata="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" strokecolor="#0097ae [3044]"/>
             </w:pict>
           </mc:Fallback>
         </mc:AlternateContent>
@@ -8675,7 +8675,7 @@
           </mc:Choice>
           <mc:Fallback>
             <w:pict>
-              <v:line w14:anchorId="7889B4BF" id="Straight Connector 34" o:spid="_x0000_s1026" style="position:absolute;flip:x;z-index:251686912;visibility:visible;mso-wrap-style:square;mso-wrap-distance-left:9pt;mso-wrap-distance-top:0;mso-wrap-distance-right:9pt;mso-wrap-distance-bottom:0;mso-position-horizontal:absolute;mso-position-horizontal-relative:text;mso-position-vertical:absolute;mso-position-vertical-relative:text" from="260.25pt,17.75pt" to="261.75pt,74pt" o:gfxdata="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" strokecolor="#0097ae [3044]"/>
+              <v:line w14:anchorId="4AC24588" id="Straight Connector 34" o:spid="_x0000_s1026" style="position:absolute;flip:x;z-index:251686912;visibility:visible;mso-wrap-style:square;mso-wrap-distance-left:9pt;mso-wrap-distance-top:0;mso-wrap-distance-right:9pt;mso-wrap-distance-bottom:0;mso-position-horizontal:absolute;mso-position-horizontal-relative:text;mso-position-vertical:absolute;mso-position-vertical-relative:text" from="260.25pt,17.75pt" to="261.75pt,74pt" o:gfxdata="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" strokecolor="#0097ae [3044]"/>
             </w:pict>
           </mc:Fallback>
         </mc:AlternateContent>
@@ -8754,7 +8754,7 @@
           </mc:Choice>
           <mc:Fallback>
             <w:pict>
-              <v:line w14:anchorId="480280B1" id="Straight Connector 39" o:spid="_x0000_s1026" style="position:absolute;z-index:251692032;visibility:visible;mso-wrap-style:square;mso-wrap-distance-left:9pt;mso-wrap-distance-top:0;mso-wrap-distance-right:9pt;mso-wrap-distance-bottom:0;mso-position-horizontal:absolute;mso-position-horizontal-relative:text;mso-position-vertical:absolute;mso-position-vertical-relative:text" from="369.75pt,23.7pt" to="371.25pt,85.95pt" o:gfxdata="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" strokecolor="#0097ae [3044]"/>
+              <v:line w14:anchorId="2A8E32F9" id="Straight Connector 39" o:spid="_x0000_s1026" style="position:absolute;z-index:251692032;visibility:visible;mso-wrap-style:square;mso-wrap-distance-left:9pt;mso-wrap-distance-top:0;mso-wrap-distance-right:9pt;mso-wrap-distance-bottom:0;mso-position-horizontal:absolute;mso-position-horizontal-relative:text;mso-position-vertical:absolute;mso-position-vertical-relative:text" from="369.75pt,23.7pt" to="371.25pt,85.95pt" o:gfxdata="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" strokecolor="#0097ae [3044]"/>
             </w:pict>
           </mc:Fallback>
         </mc:AlternateContent>
@@ -8817,7 +8817,7 @@
           </mc:Choice>
           <mc:Fallback>
             <w:pict>
-              <v:line w14:anchorId="6A40A6AB" id="Straight Connector 37" o:spid="_x0000_s1026" style="position:absolute;z-index:251689984;visibility:visible;mso-wrap-style:square;mso-wrap-distance-left:9pt;mso-wrap-distance-top:0;mso-wrap-distance-right:9pt;mso-wrap-distance-bottom:0;mso-position-horizontal:absolute;mso-position-horizontal-relative:text;mso-position-vertical:absolute;mso-position-vertical-relative:text" from="152.25pt,23.7pt" to="153pt,82.2pt" o:gfxdata="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" strokecolor="#0097ae [3044]"/>
+              <v:line w14:anchorId="5984AEF2" id="Straight Connector 37" o:spid="_x0000_s1026" style="position:absolute;z-index:251689984;visibility:visible;mso-wrap-style:square;mso-wrap-distance-left:9pt;mso-wrap-distance-top:0;mso-wrap-distance-right:9pt;mso-wrap-distance-bottom:0;mso-position-horizontal:absolute;mso-position-horizontal-relative:text;mso-position-vertical:absolute;mso-position-vertical-relative:text" from="152.25pt,23.7pt" to="153pt,82.2pt" o:gfxdata="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" strokecolor="#0097ae [3044]"/>
             </w:pict>
           </mc:Fallback>
         </mc:AlternateContent>
@@ -8880,7 +8880,7 @@
           </mc:Choice>
           <mc:Fallback>
             <w:pict>
-              <v:line w14:anchorId="47DDEE95" id="Straight Connector 36" o:spid="_x0000_s1026" style="position:absolute;z-index:251688960;visibility:visible;mso-wrap-style:square;mso-wrap-distance-left:9pt;mso-wrap-distance-top:0;mso-wrap-distance-right:9pt;mso-wrap-distance-bottom:0;mso-position-horizontal:absolute;mso-position-horizontal-relative:text;mso-position-vertical:absolute;mso-position-vertical-relative:text" from="260.25pt,23.7pt" to="369.75pt,24.45pt" o:gfxdata="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" strokecolor="#0097ae [3044]"/>
+              <v:line w14:anchorId="19C428D8" id="Straight Connector 36" o:spid="_x0000_s1026" style="position:absolute;z-index:251688960;visibility:visible;mso-wrap-style:square;mso-wrap-distance-left:9pt;mso-wrap-distance-top:0;mso-wrap-distance-right:9pt;mso-wrap-distance-bottom:0;mso-position-horizontal:absolute;mso-position-horizontal-relative:text;mso-position-vertical:absolute;mso-position-vertical-relative:text" from="260.25pt,23.7pt" to="369.75pt,24.45pt" o:gfxdata="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" strokecolor="#0097ae [3044]"/>
             </w:pict>
           </mc:Fallback>
         </mc:AlternateContent>
@@ -8943,7 +8943,7 @@
           </mc:Choice>
           <mc:Fallback>
             <w:pict>
-              <v:line w14:anchorId="1D4E4665" id="Straight Connector 35" o:spid="_x0000_s1026" style="position:absolute;flip:x;z-index:251687936;visibility:visible;mso-wrap-style:square;mso-wrap-distance-left:9pt;mso-wrap-distance-top:0;mso-wrap-distance-right:9pt;mso-wrap-distance-bottom:0;mso-position-horizontal:absolute;mso-position-horizontal-relative:text;mso-position-vertical:absolute;mso-position-vertical-relative:text" from="151.5pt,24.45pt" to="261pt,24.45pt" o:gfxdata="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" strokecolor="#0097ae [3044]"/>
+              <v:line w14:anchorId="31AA96A1" id="Straight Connector 35" o:spid="_x0000_s1026" style="position:absolute;flip:x;z-index:251687936;visibility:visible;mso-wrap-style:square;mso-wrap-distance-left:9pt;mso-wrap-distance-top:0;mso-wrap-distance-right:9pt;mso-wrap-distance-bottom:0;mso-position-horizontal:absolute;mso-position-horizontal-relative:text;mso-position-vertical:absolute;mso-position-vertical-relative:text" from="151.5pt,24.45pt" to="261pt,24.45pt" o:gfxdata="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" strokecolor="#0097ae [3044]"/>
             </w:pict>
           </mc:Fallback>
         </mc:AlternateContent>
@@ -9014,7 +9014,7 @@
           </mc:Choice>
           <mc:Fallback>
             <w:pict>
-              <v:line w14:anchorId="6E44676F" id="Straight Connector 38" o:spid="_x0000_s1026" style="position:absolute;z-index:251691008;visibility:visible;mso-wrap-style:square;mso-wrap-distance-left:9pt;mso-wrap-distance-top:0;mso-wrap-distance-right:9pt;mso-wrap-distance-bottom:0;mso-position-horizontal:absolute;mso-position-horizontal-relative:text;mso-position-vertical:absolute;mso-position-vertical-relative:text" from="261pt,.4pt" to="261.75pt,56.65pt" o:gfxdata="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" strokecolor="#0097ae [3044]"/>
+              <v:line w14:anchorId="47D56D0E" id="Straight Connector 38" o:spid="_x0000_s1026" style="position:absolute;z-index:251691008;visibility:visible;mso-wrap-style:square;mso-wrap-distance-left:9pt;mso-wrap-distance-top:0;mso-wrap-distance-right:9pt;mso-wrap-distance-bottom:0;mso-position-horizontal:absolute;mso-position-horizontal-relative:text;mso-position-vertical:absolute;mso-position-vertical-relative:text" from="261pt,.4pt" to="261.75pt,56.65pt" o:gfxdata="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" strokecolor="#0097ae [3044]"/>
             </w:pict>
           </mc:Fallback>
         </mc:AlternateContent>
@@ -9717,7 +9717,7 @@
           </mc:Choice>
           <mc:Fallback>
             <w:pict>
-              <v:line w14:anchorId="2F016B9B" id="Straight Connector 44" o:spid="_x0000_s1026" style="position:absolute;z-index:251703296;visibility:visible;mso-wrap-style:square;mso-wrap-distance-left:9pt;mso-wrap-distance-top:0;mso-wrap-distance-right:9pt;mso-wrap-distance-bottom:0;mso-position-horizontal:absolute;mso-position-horizontal-relative:text;mso-position-vertical:absolute;mso-position-vertical-relative:text" from="207.75pt,4.85pt" to="207.75pt,49.85pt" o:gfxdata="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" strokecolor="#0097ae [3044]"/>
+              <v:line w14:anchorId="6B65E414" id="Straight Connector 44" o:spid="_x0000_s1026" style="position:absolute;z-index:251703296;visibility:visible;mso-wrap-style:square;mso-wrap-distance-left:9pt;mso-wrap-distance-top:0;mso-wrap-distance-right:9pt;mso-wrap-distance-bottom:0;mso-position-horizontal:absolute;mso-position-horizontal-relative:text;mso-position-vertical:absolute;mso-position-vertical-relative:text" from="207.75pt,4.85pt" to="207.75pt,49.85pt" o:gfxdata="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" strokecolor="#0097ae [3044]"/>
             </w:pict>
           </mc:Fallback>
         </mc:AlternateContent>
@@ -9925,7 +9925,7 @@
           </mc:Choice>
           <mc:Fallback>
             <w:pict>
-              <v:line w14:anchorId="08835E89" id="Straight Connector 46" o:spid="_x0000_s1026" style="position:absolute;z-index:251704320;visibility:visible;mso-wrap-style:square;mso-wrap-distance-left:9pt;mso-wrap-distance-top:0;mso-wrap-distance-right:9pt;mso-wrap-distance-bottom:0;mso-position-horizontal:absolute;mso-position-horizontal-relative:text;mso-position-vertical:absolute;mso-position-vertical-relative:text" from="207.75pt,5.5pt" to="207.75pt,37.75pt" o:gfxdata="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" strokecolor="#0097ae [3044]"/>
+              <v:line w14:anchorId="289F6723" id="Straight Connector 46" o:spid="_x0000_s1026" style="position:absolute;z-index:251704320;visibility:visible;mso-wrap-style:square;mso-wrap-distance-left:9pt;mso-wrap-distance-top:0;mso-wrap-distance-right:9pt;mso-wrap-distance-bottom:0;mso-position-horizontal:absolute;mso-position-horizontal-relative:text;mso-position-vertical:absolute;mso-position-vertical-relative:text" from="207.75pt,5.5pt" to="207.75pt,37.75pt" o:gfxdata="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" strokecolor="#0097ae [3044]"/>
             </w:pict>
           </mc:Fallback>
         </mc:AlternateContent>
@@ -10002,7 +10002,7 @@
           </mc:Choice>
           <mc:Fallback>
             <w:pict>
-              <v:line w14:anchorId="6342B3DA" id="Straight Connector 61" o:spid="_x0000_s1026" style="position:absolute;z-index:251719680;visibility:visible;mso-wrap-style:square;mso-width-percent:0;mso-height-percent:0;mso-wrap-distance-left:9pt;mso-wrap-distance-top:0;mso-wrap-distance-right:9pt;mso-wrap-distance-bottom:0;mso-position-horizontal:absolute;mso-position-horizontal-relative:text;mso-position-vertical:absolute;mso-position-vertical-relative:text;mso-width-percent:0;mso-height-percent:0;mso-width-relative:margin;mso-height-relative:margin" from="209.25pt,13.35pt" to="213pt,197.85pt" o:gfxdata="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" strokecolor="#0097ae [3044]"/>
+              <v:line w14:anchorId="2504AFBB" id="Straight Connector 61" o:spid="_x0000_s1026" style="position:absolute;z-index:251719680;visibility:visible;mso-wrap-style:square;mso-width-percent:0;mso-height-percent:0;mso-wrap-distance-left:9pt;mso-wrap-distance-top:0;mso-wrap-distance-right:9pt;mso-wrap-distance-bottom:0;mso-position-horizontal:absolute;mso-position-horizontal-relative:text;mso-position-vertical:absolute;mso-position-vertical-relative:text;mso-width-percent:0;mso-height-percent:0;mso-width-relative:margin;mso-height-relative:margin" from="209.25pt,13.35pt" to="213pt,197.85pt" o:gfxdata="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" strokecolor="#0097ae [3044]"/>
             </w:pict>
           </mc:Fallback>
         </mc:AlternateContent>
@@ -10065,7 +10065,7 @@
           </mc:Choice>
           <mc:Fallback>
             <w:pict>
-              <v:line w14:anchorId="651794B2" id="Straight Connector 47" o:spid="_x0000_s1026" style="position:absolute;z-index:251712512;visibility:visible;mso-wrap-style:square;mso-wrap-distance-left:9pt;mso-wrap-distance-top:0;mso-wrap-distance-right:9pt;mso-wrap-distance-bottom:0;mso-position-horizontal:absolute;mso-position-horizontal-relative:text;mso-position-vertical:absolute;mso-position-vertical-relative:text" from="441.75pt,15.2pt" to="443.25pt,60.95pt" o:gfxdata="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" strokecolor="#0097ae [3044]"/>
+              <v:line w14:anchorId="7055EAF3" id="Straight Connector 47" o:spid="_x0000_s1026" style="position:absolute;z-index:251712512;visibility:visible;mso-wrap-style:square;mso-wrap-distance-left:9pt;mso-wrap-distance-top:0;mso-wrap-distance-right:9pt;mso-wrap-distance-bottom:0;mso-position-horizontal:absolute;mso-position-horizontal-relative:text;mso-position-vertical:absolute;mso-position-vertical-relative:text" from="441.75pt,15.2pt" to="443.25pt,60.95pt" o:gfxdata="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" strokecolor="#0097ae [3044]"/>
             </w:pict>
           </mc:Fallback>
         </mc:AlternateContent>
@@ -10128,7 +10128,7 @@
           </mc:Choice>
           <mc:Fallback>
             <w:pict>
-              <v:line w14:anchorId="2A11ECEF" id="Straight Connector 48" o:spid="_x0000_s1026" style="position:absolute;z-index:251711488;visibility:visible;mso-wrap-style:square;mso-wrap-distance-left:9pt;mso-wrap-distance-top:0;mso-wrap-distance-right:9pt;mso-wrap-distance-bottom:0;mso-position-horizontal:absolute;mso-position-horizontal-relative:text;mso-position-vertical:absolute;mso-position-vertical-relative:text" from="350.25pt,15.2pt" to="351pt,61.7pt" o:gfxdata="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" strokecolor="#0097ae [3044]"/>
+              <v:line w14:anchorId="0142296F" id="Straight Connector 48" o:spid="_x0000_s1026" style="position:absolute;z-index:251711488;visibility:visible;mso-wrap-style:square;mso-wrap-distance-left:9pt;mso-wrap-distance-top:0;mso-wrap-distance-right:9pt;mso-wrap-distance-bottom:0;mso-position-horizontal:absolute;mso-position-horizontal-relative:text;mso-position-vertical:absolute;mso-position-vertical-relative:text" from="350.25pt,15.2pt" to="351pt,61.7pt" o:gfxdata="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" strokecolor="#0097ae [3044]"/>
             </w:pict>
           </mc:Fallback>
         </mc:AlternateContent>
@@ -10191,7 +10191,7 @@
           </mc:Choice>
           <mc:Fallback>
             <w:pict>
-              <v:line w14:anchorId="14786FAD" id="Straight Connector 49" o:spid="_x0000_s1026" style="position:absolute;z-index:251710464;visibility:visible;mso-wrap-style:square;mso-wrap-distance-left:9pt;mso-wrap-distance-top:0;mso-wrap-distance-right:9pt;mso-wrap-distance-bottom:0;mso-position-horizontal:absolute;mso-position-horizontal-relative:text;mso-position-vertical:absolute;mso-position-vertical-relative:text" from="263.25pt,15.2pt" to="264pt,60.95pt" o:gfxdata="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" strokecolor="#0097ae [3044]"/>
+              <v:line w14:anchorId="6E0D306A" id="Straight Connector 49" o:spid="_x0000_s1026" style="position:absolute;z-index:251710464;visibility:visible;mso-wrap-style:square;mso-wrap-distance-left:9pt;mso-wrap-distance-top:0;mso-wrap-distance-right:9pt;mso-wrap-distance-bottom:0;mso-position-horizontal:absolute;mso-position-horizontal-relative:text;mso-position-vertical:absolute;mso-position-vertical-relative:text" from="263.25pt,15.2pt" to="264pt,60.95pt" o:gfxdata="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" strokecolor="#0097ae [3044]"/>
             </w:pict>
           </mc:Fallback>
         </mc:AlternateContent>
@@ -10254,7 +10254,7 @@
           </mc:Choice>
           <mc:Fallback>
             <w:pict>
-              <v:line w14:anchorId="037EC4C1" id="Straight Connector 50" o:spid="_x0000_s1026" style="position:absolute;z-index:251709440;visibility:visible;mso-wrap-style:square;mso-wrap-distance-left:9pt;mso-wrap-distance-top:0;mso-wrap-distance-right:9pt;mso-wrap-distance-bottom:0;mso-position-horizontal:absolute;mso-position-horizontal-relative:text;mso-position-vertical:absolute;mso-position-vertical-relative:text" from="159.75pt,14.45pt" to="160.5pt,61.7pt" o:gfxdata="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" strokecolor="#0097ae [3044]"/>
+              <v:line w14:anchorId="53E2E65E" id="Straight Connector 50" o:spid="_x0000_s1026" style="position:absolute;z-index:251709440;visibility:visible;mso-wrap-style:square;mso-wrap-distance-left:9pt;mso-wrap-distance-top:0;mso-wrap-distance-right:9pt;mso-wrap-distance-bottom:0;mso-position-horizontal:absolute;mso-position-horizontal-relative:text;mso-position-vertical:absolute;mso-position-vertical-relative:text" from="159.75pt,14.45pt" to="160.5pt,61.7pt" o:gfxdata="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" strokecolor="#0097ae [3044]"/>
             </w:pict>
           </mc:Fallback>
         </mc:AlternateContent>
@@ -10317,7 +10317,7 @@
           </mc:Choice>
           <mc:Fallback>
             <w:pict>
-              <v:line w14:anchorId="0991B73C" id="Straight Connector 51" o:spid="_x0000_s1026" style="position:absolute;z-index:251708416;visibility:visible;mso-wrap-style:square;mso-wrap-distance-left:9pt;mso-wrap-distance-top:0;mso-wrap-distance-right:9pt;mso-wrap-distance-bottom:0;mso-position-horizontal:absolute;mso-position-horizontal-relative:text;mso-position-vertical:absolute;mso-position-vertical-relative:text" from="66pt,13.7pt" to="66pt,57.2pt" o:gfxdata="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" strokecolor="#0097ae [3044]"/>
+              <v:line w14:anchorId="02301DC5" id="Straight Connector 51" o:spid="_x0000_s1026" style="position:absolute;z-index:251708416;visibility:visible;mso-wrap-style:square;mso-wrap-distance-left:9pt;mso-wrap-distance-top:0;mso-wrap-distance-right:9pt;mso-wrap-distance-bottom:0;mso-position-horizontal:absolute;mso-position-horizontal-relative:text;mso-position-vertical:absolute;mso-position-vertical-relative:text" from="66pt,13.7pt" to="66pt,57.2pt" o:gfxdata="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" strokecolor="#0097ae [3044]"/>
             </w:pict>
           </mc:Fallback>
         </mc:AlternateContent>
@@ -10380,7 +10380,7 @@
           </mc:Choice>
           <mc:Fallback>
             <w:pict>
-              <v:line w14:anchorId="183D6DEB" id="Straight Connector 52" o:spid="_x0000_s1026" style="position:absolute;z-index:251707392;visibility:visible;mso-wrap-style:square;mso-wrap-distance-left:9pt;mso-wrap-distance-top:0;mso-wrap-distance-right:9pt;mso-wrap-distance-bottom:0;mso-position-horizontal:absolute;mso-position-horizontal-relative:text;mso-position-vertical:absolute;mso-position-vertical-relative:text" from="-21pt,12.95pt" to="-21pt,57.95pt" o:gfxdata="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" strokecolor="#0097ae [3044]"/>
+              <v:line w14:anchorId="219F301F" id="Straight Connector 52" o:spid="_x0000_s1026" style="position:absolute;z-index:251707392;visibility:visible;mso-wrap-style:square;mso-wrap-distance-left:9pt;mso-wrap-distance-top:0;mso-wrap-distance-right:9pt;mso-wrap-distance-bottom:0;mso-position-horizontal:absolute;mso-position-horizontal-relative:text;mso-position-vertical:absolute;mso-position-vertical-relative:text" from="-21pt,12.95pt" to="-21pt,57.95pt" o:gfxdata="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" strokecolor="#0097ae [3044]"/>
             </w:pict>
           </mc:Fallback>
         </mc:AlternateContent>
@@ -10443,7 +10443,7 @@
           </mc:Choice>
           <mc:Fallback>
             <w:pict>
-              <v:line w14:anchorId="3CACC4F4" id="Straight Connector 53" o:spid="_x0000_s1026" style="position:absolute;z-index:251706368;visibility:visible;mso-wrap-style:square;mso-wrap-distance-left:9pt;mso-wrap-distance-top:0;mso-wrap-distance-right:9pt;mso-wrap-distance-bottom:0;mso-position-horizontal:absolute;mso-position-horizontal-relative:text;mso-position-vertical:absolute;mso-position-vertical-relative:text" from="209.25pt,13.7pt" to="441.75pt,13.7pt" o:gfxdata="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" strokecolor="#0097ae [3044]"/>
+              <v:line w14:anchorId="0CE56BF6" id="Straight Connector 53" o:spid="_x0000_s1026" style="position:absolute;z-index:251706368;visibility:visible;mso-wrap-style:square;mso-wrap-distance-left:9pt;mso-wrap-distance-top:0;mso-wrap-distance-right:9pt;mso-wrap-distance-bottom:0;mso-position-horizontal:absolute;mso-position-horizontal-relative:text;mso-position-vertical:absolute;mso-position-vertical-relative:text" from="209.25pt,13.7pt" to="441.75pt,13.7pt" o:gfxdata="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" strokecolor="#0097ae [3044]"/>
             </w:pict>
           </mc:Fallback>
         </mc:AlternateContent>
@@ -10506,7 +10506,7 @@
           </mc:Choice>
           <mc:Fallback>
             <w:pict>
-              <v:line w14:anchorId="3089944D" id="Straight Connector 54" o:spid="_x0000_s1026" style="position:absolute;flip:x y;z-index:251705344;visibility:visible;mso-wrap-style:square;mso-wrap-distance-left:9pt;mso-wrap-distance-top:0;mso-wrap-distance-right:9pt;mso-wrap-distance-bottom:0;mso-position-horizontal:absolute;mso-position-horizontal-relative:text;mso-position-vertical:absolute;mso-position-vertical-relative:text" from="-23.25pt,12.2pt" to="207.75pt,13.7pt" o:gfxdata="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" strokecolor="#0097ae [3044]"/>
+              <v:line w14:anchorId="0255FE8C" id="Straight Connector 54" o:spid="_x0000_s1026" style="position:absolute;flip:x y;z-index:251705344;visibility:visible;mso-wrap-style:square;mso-wrap-distance-left:9pt;mso-wrap-distance-top:0;mso-wrap-distance-right:9pt;mso-wrap-distance-bottom:0;mso-position-horizontal:absolute;mso-position-horizontal-relative:text;mso-position-vertical:absolute;mso-position-vertical-relative:text" from="-23.25pt,12.2pt" to="207.75pt,13.7pt" o:gfxdata="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" strokecolor="#0097ae [3044]"/>
             </w:pict>
           </mc:Fallback>
         </mc:AlternateContent>
@@ -11287,7 +11287,7 @@
           </mc:Choice>
           <mc:Fallback>
             <w:pict>
-              <v:line w14:anchorId="1053CCDF" id="Straight Connector 63" o:spid="_x0000_s1026" style="position:absolute;z-index:251722752;visibility:visible;mso-wrap-style:square;mso-wrap-distance-left:9pt;mso-wrap-distance-top:0;mso-wrap-distance-right:9pt;mso-wrap-distance-bottom:0;mso-position-horizontal:absolute;mso-position-horizontal-relative:text;mso-position-vertical:absolute;mso-position-vertical-relative:text" from="152.25pt,23.7pt" to="153pt,82.2pt" o:gfxdata="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" strokecolor="#0097ae [3044]"/>
+              <v:line w14:anchorId="7D930F3E" id="Straight Connector 63" o:spid="_x0000_s1026" style="position:absolute;z-index:251722752;visibility:visible;mso-wrap-style:square;mso-wrap-distance-left:9pt;mso-wrap-distance-top:0;mso-wrap-distance-right:9pt;mso-wrap-distance-bottom:0;mso-position-horizontal:absolute;mso-position-horizontal-relative:text;mso-position-vertical:absolute;mso-position-vertical-relative:text" from="152.25pt,23.7pt" to="153pt,82.2pt" o:gfxdata="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" strokecolor="#0097ae [3044]"/>
             </w:pict>
           </mc:Fallback>
         </mc:AlternateContent>
@@ -11350,7 +11350,7 @@
           </mc:Choice>
           <mc:Fallback>
             <w:pict>
-              <v:line w14:anchorId="18869DF9" id="Straight Connector 65" o:spid="_x0000_s1026" style="position:absolute;flip:x;z-index:251720704;visibility:visible;mso-wrap-style:square;mso-wrap-distance-left:9pt;mso-wrap-distance-top:0;mso-wrap-distance-right:9pt;mso-wrap-distance-bottom:0;mso-position-horizontal:absolute;mso-position-horizontal-relative:text;mso-position-vertical:absolute;mso-position-vertical-relative:text" from="151.5pt,24.45pt" to="261pt,24.45pt" o:gfxdata="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" strokecolor="#0097ae [3044]"/>
+              <v:line w14:anchorId="7F9A2430" id="Straight Connector 65" o:spid="_x0000_s1026" style="position:absolute;flip:x;z-index:251720704;visibility:visible;mso-wrap-style:square;mso-wrap-distance-left:9pt;mso-wrap-distance-top:0;mso-wrap-distance-right:9pt;mso-wrap-distance-bottom:0;mso-position-horizontal:absolute;mso-position-horizontal-relative:text;mso-position-vertical:absolute;mso-position-vertical-relative:text" from="151.5pt,24.45pt" to="261pt,24.45pt" o:gfxdata="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" strokecolor="#0097ae [3044]"/>
             </w:pict>
           </mc:Fallback>
         </mc:AlternateContent>
@@ -11421,7 +11421,7 @@
           </mc:Choice>
           <mc:Fallback>
             <w:pict>
-              <v:line w14:anchorId="508DE252" id="Straight Connector 66" o:spid="_x0000_s1026" style="position:absolute;z-index:251723776;visibility:visible;mso-wrap-style:square;mso-wrap-distance-left:9pt;mso-wrap-distance-top:0;mso-wrap-distance-right:9pt;mso-wrap-distance-bottom:0;mso-position-horizontal:absolute;mso-position-horizontal-relative:text;mso-position-vertical:absolute;mso-position-vertical-relative:text" from="261pt,.4pt" to="261.75pt,56.65pt" o:gfxdata="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" strokecolor="#0097ae [3044]"/>
+              <v:line w14:anchorId="24AA3CF8" id="Straight Connector 66" o:spid="_x0000_s1026" style="position:absolute;z-index:251723776;visibility:visible;mso-wrap-style:square;mso-wrap-distance-left:9pt;mso-wrap-distance-top:0;mso-wrap-distance-right:9pt;mso-wrap-distance-bottom:0;mso-position-horizontal:absolute;mso-position-horizontal-relative:text;mso-position-vertical:absolute;mso-position-vertical-relative:text" from="261pt,.4pt" to="261.75pt,56.65pt" o:gfxdata="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" strokecolor="#0097ae [3044]"/>
             </w:pict>
           </mc:Fallback>
         </mc:AlternateContent>
@@ -15493,7 +15493,7 @@
           </mc:Choice>
           <mc:Fallback>
             <w:pict>
-              <v:shapetype w14:anchorId="13BA77A1" id="_x0000_t32" coordsize="21600,21600" o:spt="32" o:oned="t" path="m,l21600,21600e" filled="f">
+              <v:shapetype w14:anchorId="0816538C" id="_x0000_t32" coordsize="21600,21600" o:spt="32" o:oned="t" path="m,l21600,21600e" filled="f">
                 <v:path arrowok="t" fillok="f" o:connecttype="none"/>
                 <o:lock v:ext="edit" shapetype="t"/>
               </v:shapetype>
@@ -15565,7 +15565,7 @@
           </mc:Choice>
           <mc:Fallback>
             <w:pict>
-              <v:shape w14:anchorId="0911D71A" id="Straight Arrow Connector 99" o:spid="_x0000_s1026" type="#_x0000_t32" style="position:absolute;margin-left:105pt;margin-top:19pt;width:66.75pt;height:84pt;flip:x;z-index:251734016;visibility:visible;mso-wrap-style:square;mso-wrap-distance-left:9pt;mso-wrap-distance-top:0;mso-wrap-distance-right:9pt;mso-wrap-distance-bottom:0;mso-position-horizontal:absolute;mso-position-horizontal-relative:text;mso-position-vertical:absolute;mso-position-vertical-relative:text" o:gfxdata="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" strokecolor="#0097ae [3044]">
+              <v:shape w14:anchorId="158AC066" id="Straight Arrow Connector 99" o:spid="_x0000_s1026" type="#_x0000_t32" style="position:absolute;margin-left:105pt;margin-top:19pt;width:66.75pt;height:84pt;flip:x;z-index:251734016;visibility:visible;mso-wrap-style:square;mso-wrap-distance-left:9pt;mso-wrap-distance-top:0;mso-wrap-distance-right:9pt;mso-wrap-distance-bottom:0;mso-position-horizontal:absolute;mso-position-horizontal-relative:text;mso-position-vertical:absolute;mso-position-vertical-relative:text" o:gfxdata="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" strokecolor="#0097ae [3044]">
                 <v:stroke endarrow="block"/>
               </v:shape>
             </w:pict>
@@ -19546,6 +19546,137 @@
       <w:pPr>
         <w:rPr>
           <w:rFonts w:ascii="Calibri" w:hAnsi="Calibri" w:cs="Calibri"/>
+          <w:color w:val="auto"/>
+        </w:rPr>
+      </w:pPr>
+      <w:r>
+        <w:rPr>
+          <w:rFonts w:ascii="Calibri" w:hAnsi="Calibri" w:cs="Calibri"/>
+          <w:color w:val="auto"/>
+        </w:rPr>
+        <w:t xml:space="preserve">For this </w:t>
+      </w:r>
+      <w:r>
+        <w:rPr>
+          <w:rFonts w:ascii="Calibri" w:hAnsi="Calibri" w:cs="Calibri"/>
+          <w:color w:val="auto"/>
+        </w:rPr>
+        <w:t>task,</w:t>
+      </w:r>
+      <w:r>
+        <w:rPr>
+          <w:rFonts w:ascii="Calibri" w:hAnsi="Calibri" w:cs="Calibri"/>
+          <w:color w:val="auto"/>
+        </w:rPr>
+        <w:t xml:space="preserve"> another visitor class had to be implemented</w:t>
+      </w:r>
+      <w:r>
+        <w:rPr>
+          <w:rFonts w:ascii="Calibri" w:hAnsi="Calibri" w:cs="Calibri"/>
+          <w:color w:val="auto"/>
+        </w:rPr>
+        <w:t xml:space="preserve"> in order to check that the program is semantically valid. The purpose of Semantic checking is to check that the program makes sense, for example that a variable is assigned to an expression of the same type of the variable. For example, the statement, ‘var a: int = “hello” is not a semantically correct program because a string literal cannot be assigned to a variable of type integer. On the other hand, the following statement is a semantically correct statement, ‘var a: int =5’.</w:t>
+      </w:r>
+      <w:r>
+        <w:rPr>
+          <w:rFonts w:ascii="Calibri" w:hAnsi="Calibri" w:cs="Calibri"/>
+          <w:color w:val="auto"/>
+        </w:rPr>
+        <w:t xml:space="preserve"> Semantics depend entirely of the programming language, however common semantic checks include, checking that the type return of the function is the same as function definition and that when scopes are created variables and functions with the same name can be created, since these hide the outside scope.</w:t>
+      </w:r>
+    </w:p>
+    <w:p>
+      <w:pPr>
+        <w:rPr>
+          <w:rFonts w:ascii="Calibri" w:hAnsi="Calibri" w:cs="Calibri"/>
+          <w:color w:val="auto"/>
+        </w:rPr>
+      </w:pPr>
+      <w:r>
+        <w:rPr>
+          <w:rFonts w:ascii="Calibri" w:hAnsi="Calibri" w:cs="Calibri"/>
+          <w:color w:val="auto"/>
+        </w:rPr>
+        <w:t xml:space="preserve">In order to keep track of the function and variable names that were created in a scope, a map had to be created where the key element of the map is the identifier name and the mapped value is an instance of the class TypeBinder. The TypeBinder class includes information about the identifier in the current scope. Such information is whether the identifier is a function or a variable, the value stored in the variable or function in case of recursion, the primitive type of the function or variable and the parameters and block node if the identifier is a </w:t>
+      </w:r>
+      <w:r>
+        <w:rPr>
+          <w:rFonts w:ascii="Calibri" w:hAnsi="Calibri" w:cs="Calibri"/>
+          <w:color w:val="auto"/>
+        </w:rPr>
+        <w:t>function. It is important to note that in this implementation a multi-map was implemented instead of a map. A multi-map works in the same way as a map, however there could be key values mapped to more than 1 value. This was done in this way because in the same scope an identifier and a map can have the same name.</w:t>
+      </w:r>
+    </w:p>
+    <w:p>
+      <w:pPr>
+        <w:rPr>
+          <w:rFonts w:ascii="Calibri" w:hAnsi="Calibri" w:cs="Calibri"/>
+          <w:color w:val="auto"/>
+        </w:rPr>
+      </w:pPr>
+      <w:r>
+        <w:rPr>
+          <w:rFonts w:ascii="Calibri" w:hAnsi="Calibri" w:cs="Calibri"/>
+          <w:color w:val="auto"/>
+        </w:rPr>
+        <w:t xml:space="preserve">The next thing that was designed and implemented was the SymbolTable class. The SymbolTable class encodes the symbol table for one particular </w:t>
+      </w:r>
+      <w:r>
+        <w:rPr>
+          <w:rFonts w:ascii="Calibri" w:hAnsi="Calibri" w:cs="Calibri"/>
+          <w:color w:val="auto"/>
+        </w:rPr>
+        <w:t>scope. In</w:t>
+      </w:r>
+      <w:r>
+        <w:rPr>
+          <w:rFonts w:ascii="Calibri" w:hAnsi="Calibri" w:cs="Calibri"/>
+          <w:color w:val="auto"/>
+        </w:rPr>
+        <w:t xml:space="preserve"> </w:t>
+      </w:r>
+      <w:r>
+        <w:rPr>
+          <w:rFonts w:ascii="Calibri" w:hAnsi="Calibri" w:cs="Calibri"/>
+          <w:color w:val="auto"/>
+        </w:rPr>
+        <w:t>fact,</w:t>
+      </w:r>
+      <w:r>
+        <w:rPr>
+          <w:rFonts w:ascii="Calibri" w:hAnsi="Calibri" w:cs="Calibri"/>
+          <w:color w:val="auto"/>
+        </w:rPr>
+        <w:t xml:space="preserve"> this class encodes the multi-map </w:t>
+      </w:r>
+      <w:r>
+        <w:rPr>
+          <w:rFonts w:ascii="Calibri" w:hAnsi="Calibri" w:cs="Calibri"/>
+          <w:color w:val="auto"/>
+        </w:rPr>
+        <w:t>described in the paragraph above and any methods to be performed on the symbol table such as adding a new value to the symbol table, getting the type binder mapped to an identifier and checking whether a particular identifier with a specific type binder is in the symbol table or not.</w:t>
+      </w:r>
+    </w:p>
+    <w:p>
+      <w:pPr>
+        <w:rPr>
+          <w:rFonts w:ascii="Calibri" w:hAnsi="Calibri" w:cs="Calibri"/>
+          <w:color w:val="auto"/>
+        </w:rPr>
+      </w:pPr>
+      <w:r>
+        <w:rPr>
+          <w:rFonts w:ascii="Calibri" w:hAnsi="Calibri" w:cs="Calibri"/>
+          <w:color w:val="auto"/>
+        </w:rPr>
+        <w:t>After all the utility classes were designed, the next step was to implement the actual Semantic Analysis visitor class. The semantic analysis visitor class was designed to be a concrete class of the Visitor interface class, thus it had to implement all the visit methods related to visiting a particular node in the AST. The semantic analysis visitor class had a private field called ScopedTable, this is a vector of Symbol Tables, i.e. representing the symbol table for different scopes. The first element in the ScopedTable vector is the global scope. In addition to this field there are also other fields that are used for type checking, see dioxygen comments for more details. The next paragraph describes how the Semantic Analysis visitor class works.</w:t>
+      </w:r>
+    </w:p>
+    <w:p>
+      <w:pPr>
+        <w:rPr>
+          <w:rFonts w:ascii="Calibri" w:hAnsi="Calibri" w:cs="Calibri"/>
+          <w:color w:val="auto"/>
         </w:rPr>
       </w:pPr>
       <w:bookmarkStart w:id="5" w:name="_GoBack"/>
@@ -19732,6 +19863,7 @@
         <w:pStyle w:val="Heading1"/>
       </w:pPr>
       <w:r>
+        <w:lastRenderedPageBreak/>
         <w:t>References</w:t>
       </w:r>
     </w:p>
@@ -23142,7 +23274,7 @@
 </file>
 
 <file path=customXml/itemProps1.xml><?xml version="1.0" encoding="utf-8"?>
-<ds:datastoreItem xmlns:ds="http://schemas.openxmlformats.org/officeDocument/2006/customXml" ds:itemID="{0607E9C2-256F-49F3-A435-FCDF717E99CD}">
+<ds:datastoreItem xmlns:ds="http://schemas.openxmlformats.org/officeDocument/2006/customXml" ds:itemID="{066F92D1-B00B-4BC6-AF98-9AE0FBFF9911}">
   <ds:schemaRefs>
     <ds:schemaRef ds:uri="http://schemas.openxmlformats.org/officeDocument/2006/bibliography"/>
   </ds:schemaRefs>

</xml_diff>